<commit_message>
Se mejora metodo de creacion de rifas por uno mas eficiente y se conecta al proyecto
</commit_message>
<xml_diff>
--- a/fastapi_Rifas/docs/Requerimientos Rifas.docx
+++ b/fastapi_Rifas/docs/Requerimientos Rifas.docx
@@ -37,19 +37,8 @@
           <w:sz w:val="24"/>
           <w:szCs w:val="24"/>
         </w:rPr>
-        <w:t xml:space="preserve">Inversiones </w:t>
-      </w:r>
-      <w:proofErr w:type="spellStart"/>
-      <w:r>
-        <w:rPr>
-          <w:b/>
-          <w:bCs/>
-          <w:sz w:val="24"/>
-          <w:szCs w:val="24"/>
-        </w:rPr>
-        <w:t>Sharick</w:t>
-      </w:r>
-      <w:proofErr w:type="spellEnd"/>
+        <w:t>AppRifas</w:t>
+      </w:r>
       <w:r>
         <w:rPr>
           <w:b/>
@@ -74,23 +63,7 @@
           <w:sz w:val="24"/>
           <w:szCs w:val="24"/>
         </w:rPr>
-        <w:t xml:space="preserve">La aplicación de Inversiones </w:t>
-      </w:r>
-      <w:proofErr w:type="spellStart"/>
-      <w:r>
-        <w:rPr>
-          <w:sz w:val="24"/>
-          <w:szCs w:val="24"/>
-        </w:rPr>
-        <w:t>Sharick</w:t>
-      </w:r>
-      <w:proofErr w:type="spellEnd"/>
-      <w:r>
-        <w:rPr>
-          <w:sz w:val="24"/>
-          <w:szCs w:val="24"/>
-        </w:rPr>
-        <w:t xml:space="preserve"> ofrece una solución para la venta y gestión de boletas de rifas. Con esta plataforma, los clientes pueden explorar las boletas compradas de rifas de manera sencilla y conveniente, siempre que se registren con los vendedores. Además, brinda a los vendedores las herramientas necesarias para registrar y gestionar las boletas vendidas, así como para llevar un registro detallado de sus ventas a los dueños del negocio.</w:t>
+        <w:t>La aplicación ofrece una solución para la venta y gestión de boletas de rifas. Con esta plataforma, los clientes pueden explorar las boletas compradas de rifas de manera sencilla y conveniente, siempre que se registren con los vendedores. Además, brinda a los vendedores las herramientas necesarias para registrar y gestionar las boletas vendidas, así como para llevar un registro detallado de sus ventas a los dueños del negocio.</w:t>
       </w:r>
     </w:p>
     <w:p>
@@ -261,17 +234,15 @@
           <w:sz w:val="24"/>
           <w:szCs w:val="24"/>
         </w:rPr>
-        <w:t xml:space="preserve">La aplicación de Inversiones </w:t>
-      </w:r>
-      <w:proofErr w:type="spellStart"/>
-      <w:r>
-        <w:rPr>
-          <w:sz w:val="24"/>
-          <w:szCs w:val="24"/>
-        </w:rPr>
-        <w:t>Sharick</w:t>
-      </w:r>
-      <w:proofErr w:type="spellEnd"/>
+        <w:t xml:space="preserve">La aplicación </w:t>
+      </w:r>
+      <w:r>
+        <w:rPr>
+          <w:sz w:val="24"/>
+          <w:szCs w:val="24"/>
+        </w:rPr>
+        <w:t>AppRifas</w:t>
+      </w:r>
       <w:r>
         <w:rPr>
           <w:sz w:val="24"/>
@@ -578,15 +549,7 @@
         <w:t xml:space="preserve"> la boleta</w:t>
       </w:r>
       <w:r>
-        <w:t>, la id de la boleta, las oportunidades (</w:t>
-      </w:r>
-      <w:proofErr w:type="spellStart"/>
-      <w:r>
-        <w:t>Numeros</w:t>
-      </w:r>
-      <w:proofErr w:type="spellEnd"/>
-      <w:r>
-        <w:t xml:space="preserve">) de la boleta, El nombre del vendedor, y el estado de </w:t>
+        <w:t xml:space="preserve">, la id de la boleta, las oportunidades (Numeros) de la boleta, El nombre del vendedor, y el estado de </w:t>
       </w:r>
       <w:r>
         <w:t>venta (Pagado - Pendiente)</w:t>
@@ -605,17 +568,17 @@
         <w:ind w:left="705"/>
       </w:pPr>
       <w:r>
-        <w:t>Req7: El cliente debe de poder actualizar su información como su Nombre, apellido y numero de celular</w:t>
-      </w:r>
-    </w:p>
-    <w:p/>
-    <w:p>
-      <w:pPr>
-        <w:rPr>
-          <w:b/>
-          <w:bCs/>
-        </w:rPr>
-      </w:pPr>
+        <w:t>Req7: El cliente debe de poder actualizar su información como su Nombre, apellido</w:t>
+      </w:r>
+      <w:r>
+        <w:t xml:space="preserve">, </w:t>
+      </w:r>
+      <w:r>
+        <w:t>direccion</w:t>
+      </w:r>
+      <w:r>
+        <w:t xml:space="preserve"> y numero de celular</w:t>
+      </w:r>
     </w:p>
     <w:p>
       <w:r>
@@ -623,6 +586,70 @@
           <w:noProof/>
         </w:rPr>
         <w:lastRenderedPageBreak/>
+        <mc:AlternateContent>
+          <mc:Choice Requires="wpi">
+            <w:drawing>
+              <wp:anchor distT="0" distB="0" distL="114300" distR="114300" simplePos="0" relativeHeight="251659264" behindDoc="0" locked="0" layoutInCell="1" allowOverlap="1" wp14:anchorId="2578AC33" wp14:editId="06645024">
+                <wp:simplePos x="0" y="0"/>
+                <wp:positionH relativeFrom="column">
+                  <wp:posOffset>732960</wp:posOffset>
+                </wp:positionH>
+                <wp:positionV relativeFrom="paragraph">
+                  <wp:posOffset>844553</wp:posOffset>
+                </wp:positionV>
+                <wp:extent cx="703440" cy="349200"/>
+                <wp:effectExtent l="38100" t="57150" r="1905" b="51435"/>
+                <wp:wrapNone/>
+                <wp:docPr id="6" name="Entrada de lápiz 6"/>
+                <wp:cNvGraphicFramePr/>
+                <a:graphic xmlns:a="http://schemas.openxmlformats.org/drawingml/2006/main">
+                  <a:graphicData uri="http://schemas.microsoft.com/office/word/2010/wordprocessingInk">
+                    <w14:contentPart bwMode="auto" r:id="rId8">
+                      <w14:nvContentPartPr>
+                        <w14:cNvContentPartPr/>
+                      </w14:nvContentPartPr>
+                      <w14:xfrm>
+                        <a:off x="0" y="0"/>
+                        <a:ext cx="703440" cy="349200"/>
+                      </w14:xfrm>
+                    </w14:contentPart>
+                  </a:graphicData>
+                </a:graphic>
+              </wp:anchor>
+            </w:drawing>
+          </mc:Choice>
+          <mc:Fallback>
+            <w:pict>
+              <v:shapetype w14:anchorId="1F7098C6" id="_x0000_t75" coordsize="21600,21600" o:spt="75" o:preferrelative="t" path="m@4@5l@4@11@9@11@9@5xe" filled="f" stroked="f">
+                <v:stroke joinstyle="miter"/>
+                <v:formulas>
+                  <v:f eqn="if lineDrawn pixelLineWidth 0"/>
+                  <v:f eqn="sum @0 1 0"/>
+                  <v:f eqn="sum 0 0 @1"/>
+                  <v:f eqn="prod @2 1 2"/>
+                  <v:f eqn="prod @3 21600 pixelWidth"/>
+                  <v:f eqn="prod @3 21600 pixelHeight"/>
+                  <v:f eqn="sum @0 0 1"/>
+                  <v:f eqn="prod @6 1 2"/>
+                  <v:f eqn="prod @7 21600 pixelWidth"/>
+                  <v:f eqn="sum @8 21600 0"/>
+                  <v:f eqn="prod @7 21600 pixelHeight"/>
+                  <v:f eqn="sum @10 21600 0"/>
+                </v:formulas>
+                <v:path o:extrusionok="f" gradientshapeok="t" o:connecttype="rect"/>
+                <o:lock v:ext="edit" aspectratio="t"/>
+              </v:shapetype>
+              <v:shape id="Entrada de lápiz 6" o:spid="_x0000_s1026" type="#_x0000_t75" style="position:absolute;margin-left:57pt;margin-top:65.8pt;width:56.85pt;height:28.95pt;z-index:251659264;visibility:visible;mso-wrap-style:square;mso-wrap-distance-left:9pt;mso-wrap-distance-top:0;mso-wrap-distance-right:9pt;mso-wrap-distance-bottom:0;mso-position-horizontal:absolute;mso-position-horizontal-relative:text;mso-position-vertical:absolute;mso-position-vertical-relative:text" o:gfxdata="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">
+                <v:imagedata r:id="rId9" o:title=""/>
+              </v:shape>
+            </w:pict>
+          </mc:Fallback>
+        </mc:AlternateContent>
+      </w:r>
+      <w:r>
+        <w:rPr>
+          <w:noProof/>
+        </w:rPr>
         <w:drawing>
           <wp:inline distT="0" distB="0" distL="0" distR="0" wp14:anchorId="66C4CE1C" wp14:editId="60D83899">
             <wp:extent cx="4416638" cy="6191948"/>
@@ -641,7 +668,7 @@
                     </pic:cNvPicPr>
                   </pic:nvPicPr>
                   <pic:blipFill rotWithShape="1">
-                    <a:blip r:embed="rId8">
+                    <a:blip r:embed="rId10">
                       <a:extLst>
                         <a:ext uri="{28A0092B-C50C-407E-A947-70E740481C1C}">
                           <a14:useLocalDpi xmlns:a14="http://schemas.microsoft.com/office/drawing/2010/main" val="0"/>
@@ -677,7 +704,17 @@
       </w:r>
     </w:p>
     <w:p>
-      <w:r>
+      <w:pPr>
+        <w:rPr>
+          <w:b/>
+          <w:bCs/>
+        </w:rPr>
+      </w:pPr>
+      <w:r>
+        <w:rPr>
+          <w:b/>
+          <w:bCs/>
+        </w:rPr>
         <w:t>PAGINA ADMINISTRADOR</w:t>
       </w:r>
     </w:p>
@@ -788,11 +825,752 @@
       </w:r>
     </w:p>
     <w:p>
-      <w:r>
+      <w:pPr>
+        <w:ind w:left="705"/>
+      </w:pPr>
+      <w:r>
+        <w:rPr>
+          <w:noProof/>
+        </w:rPr>
+        <mc:AlternateContent>
+          <mc:Choice Requires="wpi">
+            <w:drawing>
+              <wp:anchor distT="0" distB="0" distL="114300" distR="114300" simplePos="0" relativeHeight="251662336" behindDoc="0" locked="0" layoutInCell="1" allowOverlap="1" wp14:anchorId="0E2144F4" wp14:editId="227772C7">
+                <wp:simplePos x="0" y="0"/>
+                <wp:positionH relativeFrom="column">
+                  <wp:posOffset>2337435</wp:posOffset>
+                </wp:positionH>
+                <wp:positionV relativeFrom="paragraph">
+                  <wp:posOffset>45720</wp:posOffset>
+                </wp:positionV>
+                <wp:extent cx="360" cy="360"/>
+                <wp:effectExtent l="0" t="0" r="0" b="0"/>
+                <wp:wrapNone/>
+                <wp:docPr id="9" name="Entrada de lápiz 9"/>
+                <wp:cNvGraphicFramePr/>
+                <a:graphic xmlns:a="http://schemas.openxmlformats.org/drawingml/2006/main">
+                  <a:graphicData uri="http://schemas.microsoft.com/office/word/2010/wordprocessingInk">
+                    <w14:contentPart bwMode="auto" r:id="rId11">
+                      <w14:nvContentPartPr>
+                        <w14:cNvContentPartPr/>
+                      </w14:nvContentPartPr>
+                      <w14:xfrm>
+                        <a:off x="0" y="0"/>
+                        <a:ext cx="360" cy="360"/>
+                      </w14:xfrm>
+                    </w14:contentPart>
+                  </a:graphicData>
+                </a:graphic>
+              </wp:anchor>
+            </w:drawing>
+          </mc:Choice>
+          <mc:Fallback>
+            <w:pict>
+              <v:shape w14:anchorId="092475F3" id="Entrada de lápiz 9" o:spid="_x0000_s1026" type="#_x0000_t75" style="position:absolute;margin-left:183.35pt;margin-top:2.9pt;width:1.45pt;height:1.45pt;z-index:251662336;visibility:visible;mso-wrap-style:square;mso-wrap-distance-left:9pt;mso-wrap-distance-top:0;mso-wrap-distance-right:9pt;mso-wrap-distance-bottom:0;mso-position-horizontal:absolute;mso-position-horizontal-relative:text;mso-position-vertical:absolute;mso-position-vertical-relative:text" o:gfxdata="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">
+                <v:imagedata r:id="rId12" o:title=""/>
+              </v:shape>
+            </w:pict>
+          </mc:Fallback>
+        </mc:AlternateContent>
+      </w:r>
+      <w:r>
+        <w:t xml:space="preserve">Req11: El administrador puede </w:t>
+      </w:r>
+      <w:r>
+        <w:t>Registrar un vendedor con su cedula, nombre, apellido, celular, correo y la contraseña que se crea por defecto, para que el usuario pueda acceder</w:t>
+      </w:r>
+    </w:p>
+    <w:p>
+      <w:pPr>
+        <w:ind w:left="705"/>
+      </w:pPr>
+      <w:r>
+        <w:lastRenderedPageBreak/>
+        <w:t>Req12: El administrador puede crear un Talonario con el valor de la boleta (2000, 3000, 5000, 10000, 20000), el numero de celular, la cantidad de boletas y los premios que va a sortear con su nombre, una imagen y la fecha en el que se va a sortear la boleta</w:t>
+      </w:r>
+    </w:p>
+    <w:p>
+      <w:pPr>
+        <w:ind w:left="705"/>
+      </w:pPr>
+      <w:r>
+        <w:rPr>
+          <w:noProof/>
+        </w:rPr>
+        <w:drawing>
+          <wp:inline distT="0" distB="0" distL="0" distR="0" wp14:anchorId="2F023352" wp14:editId="76F4CEF7">
+            <wp:extent cx="6858000" cy="3111500"/>
+            <wp:effectExtent l="0" t="0" r="0" b="0"/>
+            <wp:docPr id="10" name="Imagen 10"/>
+            <wp:cNvGraphicFramePr>
+              <a:graphicFrameLocks xmlns:a="http://schemas.openxmlformats.org/drawingml/2006/main" noChangeAspect="1"/>
+            </wp:cNvGraphicFramePr>
+            <a:graphic xmlns:a="http://schemas.openxmlformats.org/drawingml/2006/main">
+              <a:graphicData uri="http://schemas.openxmlformats.org/drawingml/2006/picture">
+                <pic:pic xmlns:pic="http://schemas.openxmlformats.org/drawingml/2006/picture">
+                  <pic:nvPicPr>
+                    <pic:cNvPr id="0" name="Picture 5"/>
+                    <pic:cNvPicPr>
+                      <a:picLocks noChangeAspect="1" noChangeArrowheads="1"/>
+                    </pic:cNvPicPr>
+                  </pic:nvPicPr>
+                  <pic:blipFill>
+                    <a:blip r:embed="rId13">
+                      <a:extLst>
+                        <a:ext uri="{28A0092B-C50C-407E-A947-70E740481C1C}">
+                          <a14:useLocalDpi xmlns:a14="http://schemas.microsoft.com/office/drawing/2010/main" val="0"/>
+                        </a:ext>
+                      </a:extLst>
+                    </a:blip>
+                    <a:srcRect/>
+                    <a:stretch>
+                      <a:fillRect/>
+                    </a:stretch>
+                  </pic:blipFill>
+                  <pic:spPr bwMode="auto">
+                    <a:xfrm>
+                      <a:off x="0" y="0"/>
+                      <a:ext cx="6858000" cy="3111500"/>
+                    </a:xfrm>
+                    <a:prstGeom prst="rect">
+                      <a:avLst/>
+                    </a:prstGeom>
+                    <a:noFill/>
+                    <a:ln>
+                      <a:noFill/>
+                    </a:ln>
+                  </pic:spPr>
+                </pic:pic>
+              </a:graphicData>
+            </a:graphic>
+          </wp:inline>
+        </w:drawing>
+      </w:r>
+    </w:p>
+    <w:p>
+      <w:pPr>
+        <w:ind w:left="705"/>
+      </w:pPr>
+      <w:r>
+        <w:t>Req13: El administrador puede visualizar una lista de talonarios con la fecha de juego y los premios que se van a rifar</w:t>
+      </w:r>
+      <w:r>
+        <w:t xml:space="preserve"> ( solo el nombre )</w:t>
+      </w:r>
+    </w:p>
+    <w:p>
+      <w:pPr>
+        <w:ind w:left="705"/>
+      </w:pPr>
+      <w:r>
+        <w:t>Req13-1:</w:t>
+      </w:r>
+      <w:r>
+        <w:t xml:space="preserve"> </w:t>
+      </w:r>
+      <w:r>
+        <w:t>El administrador debe de seleccionar un talonario para asignarle a los vendedores la cantidad de boletas que van a vender</w:t>
+      </w:r>
+    </w:p>
+    <w:p>
+      <w:pPr>
+        <w:ind w:left="705"/>
+      </w:pPr>
+      <w:r>
+        <w:t>Req14 El administrador debe de poder visualizar La id del talonario, la cantidad de boletas y una lista de vendedores</w:t>
+      </w:r>
+    </w:p>
+    <w:p>
+      <w:pPr>
+        <w:ind w:left="708"/>
+      </w:pPr>
+      <w:r>
+        <w:t xml:space="preserve">Req14-1: El administrador puede ingresar la cantidad de boletas que le van a asignar a </w:t>
+      </w:r>
+      <w:r>
+        <w:t>cada uno de los vendedores. En caso de sobrepasar la cantidad total de boletas debe de mostrar un mensaje, diciendo que excede la cantidad y lo mismo en caso contrario</w:t>
+      </w:r>
+    </w:p>
+    <w:p>
+      <w:pPr>
+        <w:ind w:left="708"/>
+      </w:pPr>
+      <w:r>
+        <w:t>Req15 El administrador debe de poder visualizar una lista de vendedores y el rango de boletas que le debe entregar en físico al vendedor</w:t>
+      </w:r>
+    </w:p>
+    <w:p>
+      <w:pPr>
+        <w:rPr>
+          <w:noProof/>
+        </w:rPr>
+      </w:pPr>
+      <w:r>
+        <w:rPr>
+          <w:noProof/>
+        </w:rPr>
+        <w:br w:type="page"/>
+      </w:r>
+    </w:p>
+    <w:p/>
+    <w:p>
+      <w:pPr>
+        <w:rPr>
+          <w:b/>
+          <w:bCs/>
+        </w:rPr>
+      </w:pPr>
+      <w:r>
+        <w:rPr>
+          <w:b/>
+          <w:bCs/>
+        </w:rPr>
+        <w:t xml:space="preserve">PAGINA DE </w:t>
+      </w:r>
+      <w:r>
+        <w:rPr>
+          <w:b/>
+          <w:bCs/>
+        </w:rPr>
+        <w:t>VENDEDORES</w:t>
+      </w:r>
+    </w:p>
+    <w:p>
+      <w:pPr>
+        <w:ind w:left="705"/>
+      </w:pPr>
+      <w:r>
+        <w:t>Req16: El vendedor debe poder visualizar una pagina que muestre su información como el nombre, una lista de talonarios y una sección de vender Boletas</w:t>
+      </w:r>
+    </w:p>
+    <w:p>
+      <w:pPr>
+        <w:ind w:left="705"/>
+      </w:pPr>
+      <w:r>
+        <w:t>Req17: El vendedor puede visualizar una lista de talonarios con la fecha de juego y los premios que se van a rifar ( solo el nombre )</w:t>
+      </w:r>
+    </w:p>
+    <w:p>
+      <w:pPr>
+        <w:ind w:left="705"/>
+      </w:pPr>
+      <w:r>
+        <w:t>Req18: El vendedor puede desplegar o ver las boletas que se le han asignado por cada talonario, debe de poder ver el talonario_id, el premio que están sorteando, la fecha de juego y una lista de la información de cada boleta asignada como el id</w:t>
+      </w:r>
+      <w:r>
+        <w:t>_boleta, La lista de números o oportunidades (2, 3, 8), si esta pagada (true-false), si esta vendida o no (true-false)</w:t>
+      </w:r>
+    </w:p>
+    <w:p>
+      <w:pPr>
+        <w:ind w:left="705"/>
+        <w:rPr>
+          <w:noProof/>
+        </w:rPr>
+      </w:pPr>
+      <w:r>
+        <w:rPr>
+          <w:noProof/>
+        </w:rPr>
+        <w:drawing>
+          <wp:inline distT="0" distB="0" distL="0" distR="0" wp14:anchorId="1FA609EE" wp14:editId="00D60AD7">
+            <wp:extent cx="1144638" cy="3065648"/>
+            <wp:effectExtent l="0" t="7938" r="0" b="0"/>
+            <wp:docPr id="11" name="Imagen 11"/>
+            <wp:cNvGraphicFramePr>
+              <a:graphicFrameLocks xmlns:a="http://schemas.openxmlformats.org/drawingml/2006/main" noChangeAspect="1"/>
+            </wp:cNvGraphicFramePr>
+            <a:graphic xmlns:a="http://schemas.openxmlformats.org/drawingml/2006/main">
+              <a:graphicData uri="http://schemas.openxmlformats.org/drawingml/2006/picture">
+                <pic:pic xmlns:pic="http://schemas.openxmlformats.org/drawingml/2006/picture">
+                  <pic:nvPicPr>
+                    <pic:cNvPr id="0" name="Picture 7"/>
+                    <pic:cNvPicPr>
+                      <a:picLocks noChangeAspect="1" noChangeArrowheads="1"/>
+                    </pic:cNvPicPr>
+                  </pic:nvPicPr>
+                  <pic:blipFill rotWithShape="1">
+                    <a:blip r:embed="rId14" cstate="print">
+                      <a:extLst>
+                        <a:ext uri="{28A0092B-C50C-407E-A947-70E740481C1C}">
+                          <a14:useLocalDpi xmlns:a14="http://schemas.microsoft.com/office/drawing/2010/main" val="0"/>
+                        </a:ext>
+                      </a:extLst>
+                    </a:blip>
+                    <a:srcRect l="20505" t="7354" r="19882" b="2816"/>
+                    <a:stretch/>
+                  </pic:blipFill>
+                  <pic:spPr bwMode="auto">
+                    <a:xfrm rot="16200000">
+                      <a:off x="0" y="0"/>
+                      <a:ext cx="1157768" cy="3100814"/>
+                    </a:xfrm>
+                    <a:prstGeom prst="rect">
+                      <a:avLst/>
+                    </a:prstGeom>
+                    <a:noFill/>
+                    <a:ln>
+                      <a:noFill/>
+                    </a:ln>
+                    <a:extLst>
+                      <a:ext uri="{53640926-AAD7-44D8-BBD7-CCE9431645EC}">
+                        <a14:shadowObscured xmlns:a14="http://schemas.microsoft.com/office/drawing/2010/main"/>
+                      </a:ext>
+                    </a:extLst>
+                  </pic:spPr>
+                </pic:pic>
+              </a:graphicData>
+            </a:graphic>
+          </wp:inline>
+        </w:drawing>
+      </w:r>
+      <w:r>
+        <w:rPr>
+          <w:noProof/>
+        </w:rPr>
+        <w:drawing>
+          <wp:inline distT="0" distB="0" distL="0" distR="0" wp14:anchorId="05F62625" wp14:editId="5ACE7194">
+            <wp:extent cx="1036005" cy="2804160"/>
+            <wp:effectExtent l="0" t="7937" r="4127" b="4128"/>
+            <wp:docPr id="13" name="Imagen 13"/>
+            <wp:cNvGraphicFramePr>
+              <a:graphicFrameLocks xmlns:a="http://schemas.openxmlformats.org/drawingml/2006/main" noChangeAspect="1"/>
+            </wp:cNvGraphicFramePr>
+            <a:graphic xmlns:a="http://schemas.openxmlformats.org/drawingml/2006/main">
+              <a:graphicData uri="http://schemas.openxmlformats.org/drawingml/2006/picture">
+                <pic:pic xmlns:pic="http://schemas.openxmlformats.org/drawingml/2006/picture">
+                  <pic:nvPicPr>
+                    <pic:cNvPr id="0" name="Picture 9"/>
+                    <pic:cNvPicPr>
+                      <a:picLocks noChangeAspect="1" noChangeArrowheads="1"/>
+                    </pic:cNvPicPr>
+                  </pic:nvPicPr>
+                  <pic:blipFill rotWithShape="1">
+                    <a:blip r:embed="rId15" cstate="print">
+                      <a:extLst>
+                        <a:ext uri="{28A0092B-C50C-407E-A947-70E740481C1C}">
+                          <a14:useLocalDpi xmlns:a14="http://schemas.microsoft.com/office/drawing/2010/main" val="0"/>
+                        </a:ext>
+                      </a:extLst>
+                    </a:blip>
+                    <a:srcRect l="21390" r="12947"/>
+                    <a:stretch/>
+                  </pic:blipFill>
+                  <pic:spPr bwMode="auto">
+                    <a:xfrm rot="16200000">
+                      <a:off x="0" y="0"/>
+                      <a:ext cx="1041149" cy="2818083"/>
+                    </a:xfrm>
+                    <a:prstGeom prst="rect">
+                      <a:avLst/>
+                    </a:prstGeom>
+                    <a:noFill/>
+                    <a:ln>
+                      <a:noFill/>
+                    </a:ln>
+                    <a:extLst>
+                      <a:ext uri="{53640926-AAD7-44D8-BBD7-CCE9431645EC}">
+                        <a14:shadowObscured xmlns:a14="http://schemas.microsoft.com/office/drawing/2010/main"/>
+                      </a:ext>
+                    </a:extLst>
+                  </pic:spPr>
+                </pic:pic>
+              </a:graphicData>
+            </a:graphic>
+          </wp:inline>
+        </w:drawing>
+      </w:r>
+    </w:p>
+    <w:p>
+      <w:pPr>
+        <w:ind w:left="705"/>
+        <w:rPr>
+          <w:noProof/>
+        </w:rPr>
+      </w:pPr>
+      <w:r>
+        <w:rPr>
+          <w:noProof/>
+        </w:rPr>
+        <w:drawing>
+          <wp:inline distT="0" distB="0" distL="0" distR="0" wp14:anchorId="2067F0A3" wp14:editId="0E5F809F">
+            <wp:extent cx="1078697" cy="2869493"/>
+            <wp:effectExtent l="0" t="0" r="7620" b="7620"/>
+            <wp:docPr id="12" name="Imagen 12"/>
+            <wp:cNvGraphicFramePr>
+              <a:graphicFrameLocks xmlns:a="http://schemas.openxmlformats.org/drawingml/2006/main" noChangeAspect="1"/>
+            </wp:cNvGraphicFramePr>
+            <a:graphic xmlns:a="http://schemas.openxmlformats.org/drawingml/2006/main">
+              <a:graphicData uri="http://schemas.openxmlformats.org/drawingml/2006/picture">
+                <pic:pic xmlns:pic="http://schemas.openxmlformats.org/drawingml/2006/picture">
+                  <pic:nvPicPr>
+                    <pic:cNvPr id="0" name="Picture 8"/>
+                    <pic:cNvPicPr>
+                      <a:picLocks noChangeAspect="1" noChangeArrowheads="1"/>
+                    </pic:cNvPicPr>
+                  </pic:nvPicPr>
+                  <pic:blipFill rotWithShape="1">
+                    <a:blip r:embed="rId16" cstate="print">
+                      <a:extLst>
+                        <a:ext uri="{28A0092B-C50C-407E-A947-70E740481C1C}">
+                          <a14:useLocalDpi xmlns:a14="http://schemas.microsoft.com/office/drawing/2010/main" val="0"/>
+                        </a:ext>
+                      </a:extLst>
+                    </a:blip>
+                    <a:srcRect l="23340" t="3472" r="17033" b="7285"/>
+                    <a:stretch/>
+                  </pic:blipFill>
+                  <pic:spPr bwMode="auto">
+                    <a:xfrm rot="16200000">
+                      <a:off x="0" y="0"/>
+                      <a:ext cx="1092409" cy="2905969"/>
+                    </a:xfrm>
+                    <a:prstGeom prst="rect">
+                      <a:avLst/>
+                    </a:prstGeom>
+                    <a:noFill/>
+                    <a:ln>
+                      <a:noFill/>
+                    </a:ln>
+                    <a:extLst>
+                      <a:ext uri="{53640926-AAD7-44D8-BBD7-CCE9431645EC}">
+                        <a14:shadowObscured xmlns:a14="http://schemas.microsoft.com/office/drawing/2010/main"/>
+                      </a:ext>
+                    </a:extLst>
+                  </pic:spPr>
+                </pic:pic>
+              </a:graphicData>
+            </a:graphic>
+          </wp:inline>
+        </w:drawing>
+      </w:r>
+    </w:p>
+    <w:p>
+      <w:pPr>
+        <w:ind w:left="705"/>
+        <w:rPr>
+          <w:noProof/>
+        </w:rPr>
+      </w:pPr>
+      <w:r>
+        <w:rPr>
+          <w:noProof/>
+        </w:rPr>
+        <w:t>Req19: El vendedor puede visualizar una lista de todos los clientes registrados, su id, su nombre, su numero de celular.</w:t>
+      </w:r>
+    </w:p>
+    <w:p>
+      <w:pPr>
+        <w:rPr>
+          <w:noProof/>
+        </w:rPr>
+      </w:pPr>
+      <w:r>
+        <w:rPr>
+          <w:noProof/>
+        </w:rPr>
         <w:tab/>
-        <w:t>Req11: El administrador puede crear</w:t>
-      </w:r>
-    </w:p>
+        <w:t>Req19-1: El vendedor puede buscar un cliente registrado por su numero de telefono</w:t>
+      </w:r>
+    </w:p>
+    <w:p>
+      <w:pPr>
+        <w:ind w:left="708"/>
+        <w:rPr>
+          <w:noProof/>
+        </w:rPr>
+      </w:pPr>
+      <w:r>
+        <w:rPr>
+          <w:noProof/>
+        </w:rPr>
+        <w:t>Req19-2: El vendedor puede modificar la informacion de un cliente (nombre</w:t>
+      </w:r>
+      <w:r>
+        <w:rPr>
+          <w:noProof/>
+        </w:rPr>
+        <w:t>, apellido, celular direccion y si quiere que le llegue notificacion o no</w:t>
+      </w:r>
+      <w:r>
+        <w:rPr>
+          <w:noProof/>
+        </w:rPr>
+        <w:t>)</w:t>
+      </w:r>
+    </w:p>
+    <w:p>
+      <w:pPr>
+        <w:rPr>
+          <w:noProof/>
+        </w:rPr>
+      </w:pPr>
+      <w:r>
+        <w:rPr>
+          <w:noProof/>
+        </w:rPr>
+        <w:tab/>
+      </w:r>
+      <w:r>
+        <w:rPr>
+          <w:noProof/>
+        </w:rPr>
+        <w:drawing>
+          <wp:inline distT="0" distB="0" distL="0" distR="0" wp14:anchorId="4C9E4197" wp14:editId="6E471957">
+            <wp:extent cx="4339087" cy="2993366"/>
+            <wp:effectExtent l="0" t="0" r="4445" b="0"/>
+            <wp:docPr id="4" name="Imagen 4"/>
+            <wp:cNvGraphicFramePr>
+              <a:graphicFrameLocks xmlns:a="http://schemas.openxmlformats.org/drawingml/2006/main" noChangeAspect="1"/>
+            </wp:cNvGraphicFramePr>
+            <a:graphic xmlns:a="http://schemas.openxmlformats.org/drawingml/2006/main">
+              <a:graphicData uri="http://schemas.openxmlformats.org/drawingml/2006/picture">
+                <pic:pic xmlns:pic="http://schemas.openxmlformats.org/drawingml/2006/picture">
+                  <pic:nvPicPr>
+                    <pic:cNvPr id="0" name="Picture 1"/>
+                    <pic:cNvPicPr>
+                      <a:picLocks noChangeAspect="1" noChangeArrowheads="1"/>
+                    </pic:cNvPicPr>
+                  </pic:nvPicPr>
+                  <pic:blipFill rotWithShape="1">
+                    <a:blip r:embed="rId17">
+                      <a:extLst>
+                        <a:ext uri="{28A0092B-C50C-407E-A947-70E740481C1C}">
+                          <a14:useLocalDpi xmlns:a14="http://schemas.microsoft.com/office/drawing/2010/main" val="0"/>
+                        </a:ext>
+                      </a:extLst>
+                    </a:blip>
+                    <a:srcRect l="36730" b="34917"/>
+                    <a:stretch/>
+                  </pic:blipFill>
+                  <pic:spPr bwMode="auto">
+                    <a:xfrm>
+                      <a:off x="0" y="0"/>
+                      <a:ext cx="4339087" cy="2993366"/>
+                    </a:xfrm>
+                    <a:prstGeom prst="rect">
+                      <a:avLst/>
+                    </a:prstGeom>
+                    <a:noFill/>
+                    <a:ln>
+                      <a:noFill/>
+                    </a:ln>
+                    <a:extLst>
+                      <a:ext uri="{53640926-AAD7-44D8-BBD7-CCE9431645EC}">
+                        <a14:shadowObscured xmlns:a14="http://schemas.microsoft.com/office/drawing/2010/main"/>
+                      </a:ext>
+                    </a:extLst>
+                  </pic:spPr>
+                </pic:pic>
+              </a:graphicData>
+            </a:graphic>
+          </wp:inline>
+        </w:drawing>
+      </w:r>
+    </w:p>
+    <w:p>
+      <w:pPr>
+        <w:rPr>
+          <w:noProof/>
+        </w:rPr>
+      </w:pPr>
+    </w:p>
+    <w:p>
+      <w:pPr>
+        <w:tabs>
+          <w:tab w:val="left" w:pos="708"/>
+          <w:tab w:val="left" w:pos="1416"/>
+          <w:tab w:val="left" w:pos="2124"/>
+          <w:tab w:val="left" w:pos="2832"/>
+          <w:tab w:val="left" w:pos="3540"/>
+          <w:tab w:val="left" w:pos="4248"/>
+          <w:tab w:val="left" w:pos="4956"/>
+          <w:tab w:val="left" w:pos="5664"/>
+          <w:tab w:val="left" w:pos="6372"/>
+          <w:tab w:val="left" w:pos="7080"/>
+          <w:tab w:val="left" w:pos="7580"/>
+        </w:tabs>
+        <w:ind w:left="708"/>
+        <w:rPr>
+          <w:noProof/>
+        </w:rPr>
+      </w:pPr>
+      <w:r>
+        <w:rPr>
+          <w:noProof/>
+        </w:rPr>
+        <w:t>Req20: El vendedor puede ingresar a una seccion de ventas de boletas donde puede visualizar una seccion en el que puede escribir la id de la boleta, un boton que vaya agregando a la lista de compras y al lado de cada boleta un checkbox que indique si se paga o queda debiendo la boleta y finalmente un boton que me confirme la lista de boletas que van a vender</w:t>
+      </w:r>
+    </w:p>
+    <w:p>
+      <w:pPr>
+        <w:tabs>
+          <w:tab w:val="left" w:pos="708"/>
+          <w:tab w:val="left" w:pos="1416"/>
+          <w:tab w:val="left" w:pos="2124"/>
+          <w:tab w:val="left" w:pos="2832"/>
+          <w:tab w:val="left" w:pos="3540"/>
+          <w:tab w:val="left" w:pos="4248"/>
+          <w:tab w:val="left" w:pos="4956"/>
+          <w:tab w:val="left" w:pos="5664"/>
+          <w:tab w:val="left" w:pos="6372"/>
+          <w:tab w:val="left" w:pos="7080"/>
+          <w:tab w:val="left" w:pos="7580"/>
+        </w:tabs>
+        <w:ind w:left="708"/>
+        <w:rPr>
+          <w:noProof/>
+        </w:rPr>
+      </w:pPr>
+      <w:r>
+        <w:rPr>
+          <w:noProof/>
+        </w:rPr>
+        <w:t>Req20-1 El vendedor tambien pued</w:t>
+      </w:r>
+      <w:r>
+        <w:rPr>
+          <w:noProof/>
+        </w:rPr>
+        <w:t>e escanear el codigo qr de la boleta para obtener la id y añadirla al registro de venta</w:t>
+      </w:r>
+    </w:p>
+    <w:p>
+      <w:pPr>
+        <w:tabs>
+          <w:tab w:val="left" w:pos="708"/>
+          <w:tab w:val="left" w:pos="1416"/>
+          <w:tab w:val="left" w:pos="2124"/>
+          <w:tab w:val="left" w:pos="2832"/>
+          <w:tab w:val="left" w:pos="3540"/>
+          <w:tab w:val="left" w:pos="4248"/>
+          <w:tab w:val="left" w:pos="4956"/>
+          <w:tab w:val="left" w:pos="5664"/>
+          <w:tab w:val="left" w:pos="6372"/>
+          <w:tab w:val="left" w:pos="7080"/>
+          <w:tab w:val="left" w:pos="7580"/>
+        </w:tabs>
+        <w:ind w:left="708"/>
+        <w:rPr>
+          <w:noProof/>
+        </w:rPr>
+      </w:pPr>
+      <w:r>
+        <w:rPr>
+          <w:noProof/>
+        </w:rPr>
+        <w:t>Req20-</w:t>
+      </w:r>
+      <w:r>
+        <w:rPr>
+          <w:noProof/>
+        </w:rPr>
+        <w:t>2</w:t>
+      </w:r>
+      <w:r>
+        <w:rPr>
+          <w:noProof/>
+        </w:rPr>
+        <w:t>: En el momento en que el vendedor presione el boton de vender, tenga la opcion de registrar las boletas compradas a un cliente</w:t>
+      </w:r>
+      <w:r>
+        <w:rPr>
+          <w:noProof/>
+        </w:rPr>
+        <w:t xml:space="preserve"> (Decision del cliente, No es obligatorio).</w:t>
+      </w:r>
+    </w:p>
+    <w:p>
+      <w:pPr>
+        <w:tabs>
+          <w:tab w:val="left" w:pos="708"/>
+          <w:tab w:val="left" w:pos="1416"/>
+          <w:tab w:val="left" w:pos="2124"/>
+          <w:tab w:val="left" w:pos="2832"/>
+          <w:tab w:val="left" w:pos="3540"/>
+          <w:tab w:val="left" w:pos="4248"/>
+          <w:tab w:val="left" w:pos="4956"/>
+          <w:tab w:val="left" w:pos="5664"/>
+          <w:tab w:val="left" w:pos="6372"/>
+          <w:tab w:val="left" w:pos="7080"/>
+          <w:tab w:val="left" w:pos="7580"/>
+        </w:tabs>
+        <w:ind w:left="708"/>
+        <w:rPr>
+          <w:noProof/>
+        </w:rPr>
+      </w:pPr>
+      <w:r>
+        <w:rPr>
+          <w:noProof/>
+        </w:rPr>
+        <w:tab/>
+        <w:t>Si el cliente quiere registrar una boleta muestre un formulario que solicite el numero de celular(obligatorio) si quiere que le llegue notificacion o no (obligatorio) el nombre (opcional), apellido(opcional), direccion (opcional).</w:t>
+      </w:r>
+    </w:p>
+    <w:p>
+      <w:pPr>
+        <w:tabs>
+          <w:tab w:val="left" w:pos="708"/>
+          <w:tab w:val="left" w:pos="1416"/>
+          <w:tab w:val="left" w:pos="2124"/>
+          <w:tab w:val="left" w:pos="2832"/>
+          <w:tab w:val="left" w:pos="3540"/>
+          <w:tab w:val="left" w:pos="4248"/>
+          <w:tab w:val="left" w:pos="4956"/>
+          <w:tab w:val="left" w:pos="5664"/>
+          <w:tab w:val="left" w:pos="6372"/>
+          <w:tab w:val="left" w:pos="7080"/>
+          <w:tab w:val="left" w:pos="7580"/>
+        </w:tabs>
+        <w:ind w:left="708"/>
+        <w:rPr>
+          <w:noProof/>
+        </w:rPr>
+      </w:pPr>
+      <w:r>
+        <w:rPr>
+          <w:noProof/>
+        </w:rPr>
+        <w:t>Req20-</w:t>
+      </w:r>
+      <w:r>
+        <w:rPr>
+          <w:noProof/>
+        </w:rPr>
+        <w:t>3</w:t>
+      </w:r>
+      <w:r>
+        <w:rPr>
+          <w:noProof/>
+        </w:rPr>
+        <w:t>: En caso de que un cliente quiera comprar boletas y ya se haya registrado previamente, al ingresar el numero de celular, le aparezcan las posibles opciones de numeros que encuentre coincidencias, que si existe, pueda seleccionarlo y rellene el restro de informacion y actualice las boletas que ha comprado</w:t>
+      </w:r>
+    </w:p>
+    <w:p>
+      <w:pPr>
+        <w:rPr>
+          <w:noProof/>
+        </w:rPr>
+      </w:pPr>
+    </w:p>
+    <w:p>
+      <w:pPr>
+        <w:ind w:left="705"/>
+        <w:rPr>
+          <w:noProof/>
+        </w:rPr>
+      </w:pPr>
+      <w:r>
+        <w:rPr>
+          <w:noProof/>
+        </w:rPr>
+        <w:t>Req 21 Un administrador o un vendedor puede registrar un numero ganador de una rifa por cada premio que se tenga registrado</w:t>
+      </w:r>
+    </w:p>
+    <w:p/>
+    <w:p/>
     <w:sectPr>
       <w:pgSz w:w="12240" w:h="15840"/>
       <w:pgMar w:top="720" w:right="720" w:bottom="720" w:left="720" w:header="708" w:footer="708" w:gutter="0"/>
@@ -1364,6 +2142,59 @@
 </w:styles>
 </file>
 
+<file path=word/ink/ink1.xml><?xml version="1.0" encoding="utf-8"?>
+<inkml:ink xmlns:inkml="http://www.w3.org/2003/InkML">
+  <inkml:definitions>
+    <inkml:context xml:id="ctx0">
+      <inkml:inkSource xml:id="inkSrc0">
+        <inkml:traceFormat>
+          <inkml:channel name="X" type="integer" min="-2.14748E9" max="2.14748E9" units="cm"/>
+          <inkml:channel name="Y" type="integer" min="-2.14748E9" max="2.14748E9" units="cm"/>
+        </inkml:traceFormat>
+        <inkml:channelProperties>
+          <inkml:channelProperty channel="X" name="resolution" value="1000" units="1/cm"/>
+          <inkml:channelProperty channel="Y" name="resolution" value="1000" units="1/cm"/>
+        </inkml:channelProperties>
+      </inkml:inkSource>
+      <inkml:timestamp xml:id="ts0" timeString="2023-09-21T18:45:08.024"/>
+    </inkml:context>
+    <inkml:brush xml:id="br0">
+      <inkml:brushProperty name="width" value="0.05" units="cm"/>
+      <inkml:brushProperty name="height" value="0.05" units="cm"/>
+      <inkml:brushProperty name="ignorePressure" value="1"/>
+    </inkml:brush>
+  </inkml:definitions>
+  <inkml:trace contextRef="#ctx0" brushRef="#br0">336 26,'259'0,"-114"-3,0 6,202 31,-341-33,-2-1,-1 0,1 1,0-1,-1 1,1 0,0 0,-1 0,0 1,1-1,-1 1,0 0,1 0,-1 0,0 1,0-1,-1 0,5 5,-7-6,0-1,1 1,-1-1,0 1,1-1,-1 1,0-1,0 1,0-1,0 1,1-1,-1 1,0 0,0-1,0 1,0-1,0 1,0 0,0-1,-1 1,1-1,0 1,0-1,0 1,0-1,-1 1,1-1,0 1,-1-1,1 1,0-1,-1 1,1-1,0 1,-1-1,1 0,-1 1,0 0,-28 11,6-3,-9 7,0-2,-1-1,0-2,-1 0,-65 9,-180 4,7-1,231-14,-49 16,56-14,0-2,-47 7,45-2,36-14,-1 0,1 0,-1 1,1-1,-1 0,1 0,-1 1,1-1,0 0,-1 0,1 1,-1-1,1 1,0-1,-1 0,1 1,0-1,0 1,-1-1,1 1,0-1,0 1,0-1,-1 1,1-1,0 1,0-1,0 1,0-1,0 1,0-1,0 1,0-1,0 1,0-1,0 1,1-1,-1 1,0-1,0 1,0-1,1 1,-1-1,0 0,1 1,-1-1,0 1,1-1,-1 0,0 1,1-1,-1 0,1 1,-1-1,1 0,-1 0,1 1,-1-1,1 0,-1 0,1 0,-1 0,1 0,-1 0,1 0,0 0,25 8,0-1,0-2,0 0,1-2,0-1,27-1,5 0,100 0,44-5,18 0,643-10,-854 14,1 0,-1 1,0 0,1 0,14 5,-23-5,0-1,0 1,0 0,0 0,0-1,0 1,0 0,-1 0,1 1,0-1,-1 0,1 1,-1-1,1 1,-1-1,0 1,1-1,-1 1,0 0,0 0,0 0,-1 0,1 0,0-1,-1 1,1 0,-1 1,0-1,0 0,1 0,-1 0,-1 0,1 0,0 0,-1 2,-1 4,0-1,0 0,-1-1,0 1,-1 0,1-1,-1 0,-1 0,1 0,-1 0,-9 9,-5 1,-1 0,-24 14,1 0,-18 14,-1-3,-3-3,-1-2,-2-4,-1-2,-1-4,-1-2,-1-4,-133 20,193-39,-3 2,1-1,-1 0,0-1,0-1,0 0,0-2,0 1,0-2,-22-6,36 9,-1-1,1 0,-1 0,1 0,0 0,-1 0,1 0,0 0,0 0,0 0,0 0,0-1,0 1,0 0,0-1,0 1,1-1,-1 1,1-1,-1 1,1-1,-1 0,1 1,0-3,3-45,1 16,-3 25,-1-1,2 1,-1 0,1 0,1 0,-1 0,1 0,0 1,1-1,0 1,0 0,1 0,0 0,0 1,0 0,1 0,6-6,-1 4,0-1,0 1,1 1,0 0,0 1,1 0,0 1,0 0,22-5,-6 5,-23 5,1-1,-1 0,0 0,0 0,0-1,0 0,-1 0,1 0,0-1,-1 0,1 0,-1 0,0-1,0 0,4-4,-8 7,-1 1,0 0,0 0,1-1,-1 1,0 0,0-1,0 1,1 0,-1-1,0 1,0 0,0-1,0 1,0 0,0-1,0 1,0-1,0 1,0 0,0-1,0 1,0 0,0-1,0 1,0 0,0-1,-1 1,1-1,0 1,0 0,0 0,0-1,-1 1,1 0,0-1,0 1,-1 0,1 0,0-1,-1 1,1 0,0 0,-1 0,1 0,0-1,-1 1,-24-7,19 5,-88-16,-188-10,69 10,113 11,67 6,0-2,0 0,-49-14,81 17,0 0,0 0,1 0,-1 0,0-1,0 1,0 0,1-1,-1 1,0-1,0 1,1-1,-1 1,0-1,1 1,-1-1,1 0,-1 1,1-1,-1 0,1 0,-1 1,1-1,0 0,-1 0,1 0,0 1,0-1,-1 0,1 0,0 0,0 0,0 0,0 1,0-1,0 0,0 0,1 0,-1 0,0-1,1 1,0-1,0 1,0-1,0 1,0-1,0 1,0-1,1 1,-1 0,0 0,1 0,-1 0,1 0,-1 0,1 0,0 0,-1 0,1 1,3-2,503-127,-501 127,-3 1,1 1,0-1,-1-1,1 1,-1-1,1 1,-1-1,0-1,0 1,0 0,0-1,0 0,0 0,-1 0,0 0,1-1,-1 0,0 1,3-8,-5 10,-1 0,0-1,-1 1,1 0,0 0,0-1,0 1,-1 0,1 0,-1-1,1 1,-1 0,1 0,-1 0,0 0,1 0,-1 0,0 0,0 0,0 0,0 0,0 0,0 1,0-1,0 0,0 1,0-1,0 1,-1-1,1 1,0-1,0 1,-1 0,-1-1,-29-10,0 1,0 1,-1 2,0 1,-35-1,-172 3,207 5,15 0,-1-1,0-1,1 0,-1-1,1-1,0-1,0-1,0-1,0 0,1-1,0-1,-25-15,41 22,-1 0,1-1,-1 1,1-1,0 0,-1 1,1-1,0 0,0 0,0 1,1-1,-1 0,0 0,1 0,-1 0,1 0,0 0,-1-3,1 3,0 1,0 0,0 0,1 0,-1-1,0 1,0 0,1 0,-1 0,1-1,-1 1,1 0,0 0,-1 0,1 0,0 0,0 0,-1 0,1 0,0 1,0-1,0 0,0 0,0 1,0-1,0 1,1-1,-1 1,0-1,0 1,0 0,3-1,67-8,0 4,125 6,-66 2,114-5,350 12,-588-10,0 1,0 0,0 0,0 1,-1-1,1 1,7 4,-12-5,1-1,-1 1,0 0,0 0,1-1,-1 1,0 0,0 0,0 0,0 0,0 0,-1 0,1 1,0-1,0 0,-1 0,1 0,-1 1,1-1,-1 0,1 1,-1-1,0 1,0-1,1 0,-1 1,0-1,0 1,-1-1,1 0,0 1,0-1,-1 1,1-1,-1 0,0 2,-47 119,34-81,-2 1,-2-2,-2 0,-36 54,49-86,0 0,0-1,0 1,-1-2,0 1,0-1,-1 0,0-1,0 0,-11 5,-12 1,-58 15,26-9,3 0,-1-4,-95 9,-129-7,225-13,-130-1,252-21,0 3,1 2,0 3,76-5,-108 13,584-83,23-4,-592 88</inkml:trace>
+</inkml:ink>
+</file>
+
+<file path=word/ink/ink2.xml><?xml version="1.0" encoding="utf-8"?>
+<inkml:ink xmlns:inkml="http://www.w3.org/2003/InkML">
+  <inkml:definitions>
+    <inkml:context xml:id="ctx0">
+      <inkml:inkSource xml:id="inkSrc0">
+        <inkml:traceFormat>
+          <inkml:channel name="X" type="integer" min="-2.14748E9" max="2.14748E9" units="cm"/>
+          <inkml:channel name="Y" type="integer" min="-2.14748E9" max="2.14748E9" units="cm"/>
+        </inkml:traceFormat>
+        <inkml:channelProperties>
+          <inkml:channelProperty channel="X" name="resolution" value="1000" units="1/cm"/>
+          <inkml:channelProperty channel="Y" name="resolution" value="1000" units="1/cm"/>
+        </inkml:channelProperties>
+      </inkml:inkSource>
+      <inkml:timestamp xml:id="ts0" timeString="2023-09-21T18:45:21.040"/>
+    </inkml:context>
+    <inkml:brush xml:id="br0">
+      <inkml:brushProperty name="width" value="0.05" units="cm"/>
+      <inkml:brushProperty name="height" value="0.05" units="cm"/>
+      <inkml:brushProperty name="ignorePressure" value="1"/>
+    </inkml:brush>
+  </inkml:definitions>
+  <inkml:trace contextRef="#ctx0" brushRef="#br0">0 0,'0'0</inkml:trace>
+  <inkml:trace contextRef="#ctx0" brushRef="#br0" timeOffset="363.72">0 0,'0'0</inkml:trace>
+</inkml:ink>
+</file>
+
 <file path=word/theme/theme1.xml><?xml version="1.0" encoding="utf-8"?>
 <a:theme xmlns:a="http://schemas.openxmlformats.org/drawingml/2006/main" name="Tema de Office">
   <a:themeElements>

</xml_diff>